<commit_message>
Change Literature in R markdown and word doc
</commit_message>
<xml_diff>
--- a/Bike_sharing_course.docx
+++ b/Bike_sharing_course.docx
@@ -297,10 +297,10 @@
         <w:pStyle w:val="FirstParagraph"/>
       </w:pPr>
       <w:r>
-        <w:t xml:space="preserve">Rstudio version 3.6.0</w:t>
-      </w:r>
-      <w:r>
-        <w:t xml:space="preserve"> </w:t>
+        <w:t xml:space="preserve">R version 3.6.0</w:t>
+      </w:r>
+      <w:r>
+        <w:br w:type="textWrapping"/>
       </w:r>
       <w:r>
         <w:t xml:space="preserve">Database: Fanaee-T, Hadi, and Gama, Joao, Event labeling combining ensemble detectors and background knowledge, Progress in Artificial Intelligence (2013): pp. 1-15, Springer Berlin Heidelberg.</w:t>

</xml_diff>